<commit_message>
update report file, add pdf version
</commit_message>
<xml_diff>
--- a/Sprawozdanie1.docx
+++ b/Sprawozdanie1.docx
@@ -965,6 +965,15 @@
       <w:r>
         <w:rPr>
           <w:rFonts w:cstheme="minorHAnsi"/>
+          <w:b/>
+          <w:color w:val="000000"/>
+          <w:shd w:val="clear" w:color="auto" w:fill="FFFFFF"/>
+        </w:rPr>
+        <w:t xml:space="preserve">(funkcja jakości) </w:t>
+      </w:r>
+      <w:r>
+        <w:rPr>
+          <w:rFonts w:cstheme="minorHAnsi"/>
           <w:color w:val="000000"/>
           <w:shd w:val="clear" w:color="auto" w:fill="FFFFFF"/>
         </w:rPr>
@@ -1132,16 +1141,7 @@
         <w:t xml:space="preserve"> </w:t>
       </w:r>
       <w:r>
-        <w:t>prawdopodobieństwo</w:t>
-      </w:r>
-      <w:r>
-        <w:t xml:space="preserve"> krzyżowania</w:t>
-      </w:r>
-      <w:r>
-        <w:t xml:space="preserve"> określające czy </w:t>
-      </w:r>
-      <w:r>
-        <w:t xml:space="preserve">dla danego osobnika zachodzi krzyżowanie </w:t>
+        <w:t xml:space="preserve">prawdopodobieństwo krzyżowania określające czy dla danego osobnika zachodzi krzyżowanie </w:t>
       </w:r>
       <w:r>
         <w:br/>
@@ -8759,6 +8759,7 @@
           <w:sz w:val="30"/>
           <w:szCs w:val="30"/>
           <w:shd w:val="clear" w:color="auto" w:fill="FFFFFF"/>
+          <w:lang w:val="en-GB"/>
         </w:rPr>
       </w:pPr>
     </w:p>
@@ -8773,6 +8774,7 @@
           <w:sz w:val="30"/>
           <w:szCs w:val="30"/>
           <w:shd w:val="clear" w:color="auto" w:fill="FFFFFF"/>
+          <w:lang w:val="en-GB"/>
         </w:rPr>
       </w:pPr>
     </w:p>
@@ -8864,7 +8866,23 @@
           <w:color w:val="000000"/>
           <w:shd w:val="clear" w:color="auto" w:fill="FFFFFF"/>
         </w:rPr>
-        <w:t>Wyniki pokazały, że najbardziej kosztowną metodą jest odczyt wartości macierzy przepływu oraz macierzy odległości z pliku. Bardzo kosztowna była również metoda selekcji turniejowej.</w:t>
+        <w:t xml:space="preserve">Wyniki pokazały, że najbardziej kosztowną metodą jest odczyt wartości macierzy przepływu oraz macierzy odległości z pliku. Bardzo kosztowna </w:t>
+      </w:r>
+      <w:r>
+        <w:rPr>
+          <w:rFonts w:cstheme="minorHAnsi"/>
+          <w:color w:val="000000"/>
+          <w:shd w:val="clear" w:color="auto" w:fill="FFFFFF"/>
+        </w:rPr>
+        <w:t>jest</w:t>
+      </w:r>
+      <w:r>
+        <w:rPr>
+          <w:rFonts w:cstheme="minorHAnsi"/>
+          <w:color w:val="000000"/>
+          <w:shd w:val="clear" w:color="auto" w:fill="FFFFFF"/>
+        </w:rPr>
+        <w:t xml:space="preserve"> również metoda selekcji turniejowej.</w:t>
       </w:r>
     </w:p>
     <w:p>
@@ -8884,8 +8902,8 @@
         </w:rPr>
         <w:drawing>
           <wp:inline distT="0" distB="0" distL="0" distR="0">
-            <wp:extent cx="3919993" cy="2988638"/>
-            <wp:effectExtent l="0" t="0" r="4445" b="2540"/>
+            <wp:extent cx="5245768" cy="3999421"/>
+            <wp:effectExtent l="0" t="0" r="0" b="1270"/>
             <wp:docPr id="58" name="Obraz 58"/>
             <wp:cNvGraphicFramePr>
               <a:graphicFrameLocks xmlns:a="http://schemas.openxmlformats.org/drawingml/2006/main" noChangeAspect="1"/>
@@ -8915,7 +8933,7 @@
                   <pic:spPr bwMode="auto">
                     <a:xfrm>
                       <a:off x="0" y="0"/>
-                      <a:ext cx="3947902" cy="3009916"/>
+                      <a:ext cx="5314806" cy="4052057"/>
                     </a:xfrm>
                     <a:prstGeom prst="rect">
                       <a:avLst/>
@@ -8931,42 +8949,8 @@
           </wp:inline>
         </w:drawing>
       </w:r>
-    </w:p>
-    <w:p>
-      <w:pPr>
-        <w:rPr>
-          <w:rFonts w:cstheme="minorHAnsi"/>
-          <w:color w:val="000000"/>
-          <w:shd w:val="clear" w:color="auto" w:fill="FFFFFF"/>
-        </w:rPr>
-      </w:pPr>
-    </w:p>
-    <w:p>
-      <w:pPr>
-        <w:rPr>
-          <w:rFonts w:cstheme="minorHAnsi"/>
-          <w:color w:val="000000"/>
-          <w:shd w:val="clear" w:color="auto" w:fill="FFFFFF"/>
-        </w:rPr>
-      </w:pPr>
-    </w:p>
-    <w:p>
-      <w:pPr>
-        <w:rPr>
-          <w:rFonts w:cstheme="minorHAnsi"/>
-          <w:color w:val="000000"/>
-          <w:shd w:val="clear" w:color="auto" w:fill="FFFFFF"/>
-        </w:rPr>
-      </w:pPr>
-    </w:p>
-    <w:p>
-      <w:pPr>
-        <w:rPr>
-          <w:rFonts w:cstheme="minorHAnsi"/>
-          <w:color w:val="000000"/>
-          <w:shd w:val="clear" w:color="auto" w:fill="FFFFFF"/>
-        </w:rPr>
-      </w:pPr>
+      <w:bookmarkStart w:id="0" w:name="_GoBack"/>
+      <w:bookmarkEnd w:id="0"/>
     </w:p>
     <w:p>
       <w:pPr>
@@ -9901,17 +9885,7 @@
           <w:szCs w:val="24"/>
           <w:shd w:val="clear" w:color="auto" w:fill="FFFFFF"/>
         </w:rPr>
-        <w:t>Średni czas wykonania programu dla 10 testów:</w:t>
-      </w:r>
-      <w:r>
-        <w:rPr>
-          <w:rFonts w:cstheme="minorHAnsi"/>
-          <w:color w:val="000000"/>
-          <w:sz w:val="24"/>
-          <w:szCs w:val="24"/>
-          <w:shd w:val="clear" w:color="auto" w:fill="FFFFFF"/>
-        </w:rPr>
-        <w:t xml:space="preserve"> 263</w:t>
+        <w:t>Średni czas wykonania programu dla 10 testów: 263</w:t>
       </w:r>
       <w:r>
         <w:rPr>
@@ -10095,17 +10069,7 @@
           <w:szCs w:val="24"/>
           <w:shd w:val="clear" w:color="auto" w:fill="FFFFFF"/>
         </w:rPr>
-        <w:t xml:space="preserve">Średni czas wykonania programu dla 10 testów: </w:t>
-      </w:r>
-      <w:r>
-        <w:rPr>
-          <w:rFonts w:cstheme="minorHAnsi"/>
-          <w:color w:val="000000"/>
-          <w:sz w:val="24"/>
-          <w:szCs w:val="24"/>
-          <w:shd w:val="clear" w:color="auto" w:fill="FFFFFF"/>
-        </w:rPr>
-        <w:t>193</w:t>
+        <w:t>Średni czas wykonania programu dla 10 testów: 193</w:t>
       </w:r>
       <w:r>
         <w:rPr>
@@ -10296,17 +10260,7 @@
           <w:szCs w:val="24"/>
           <w:shd w:val="clear" w:color="auto" w:fill="FFFFFF"/>
         </w:rPr>
-        <w:t xml:space="preserve">Średni czas wykonania programu dla 10 testów: </w:t>
-      </w:r>
-      <w:r>
-        <w:rPr>
-          <w:rFonts w:cstheme="minorHAnsi"/>
-          <w:color w:val="000000"/>
-          <w:sz w:val="24"/>
-          <w:szCs w:val="24"/>
-          <w:shd w:val="clear" w:color="auto" w:fill="FFFFFF"/>
-        </w:rPr>
-        <w:t>194ms</w:t>
+        <w:t>Średni czas wykonania programu dla 10 testów: 194ms</w:t>
       </w:r>
     </w:p>
     <w:p>
@@ -10484,7 +10438,25 @@
           <w:sz w:val="24"/>
           <w:szCs w:val="24"/>
         </w:rPr>
-        <w:t>Mutacji może być za dużo. Przy prawdopodobieństwie mutacji większym niż 10%. Na wykresie wartości funkcji jakości na przestrzeni pokoleń, można zauważyć ze algorytm generyczny traci swoją skuteczność. Dzieje się tak aż do wartości 100%, lecz to właśnie 10% jest w tym przypadku granicą parametry, której nie należy przekraczać.</w:t>
+        <w:t>Mutacji może być za dużo. Przy prawdopodobieństwie mutacji większym niż 10%. Na wykresie wartości funkcji jakości na przestrzeni pokoleń, można zauważyć ze algorytm generyczny traci swoją skuteczność. Dzieje się tak aż do wartości 100%, lecz to właśnie 10% jest w tym przypadku granicą parametr</w:t>
+      </w:r>
+      <w:r>
+        <w:rPr>
+          <w:rFonts w:cstheme="minorHAnsi"/>
+          <w:color w:val="00000A"/>
+          <w:sz w:val="24"/>
+          <w:szCs w:val="24"/>
+        </w:rPr>
+        <w:t>u</w:t>
+      </w:r>
+      <w:r>
+        <w:rPr>
+          <w:rFonts w:cstheme="minorHAnsi"/>
+          <w:color w:val="00000A"/>
+          <w:sz w:val="24"/>
+          <w:szCs w:val="24"/>
+        </w:rPr>
+        <w:t>, której nie należy przekraczać.</w:t>
       </w:r>
     </w:p>
     <w:p>
@@ -10681,7 +10653,25 @@
           <w:sz w:val="24"/>
           <w:szCs w:val="24"/>
         </w:rPr>
-        <w:t>zbyt mała liczba mutacji powoduje małą różnorodność populacji, przez co już po około 10 generacjach, wszystkie osobniki mają taki sam zestaw genu. Algorytm jest skuteczny, gdyż typuje najlepszego osobnika, lecz wytypowanie go tak szybo jest błędem parametru mutacji.</w:t>
+        <w:t>zbyt mała liczba mutacji powoduje małą różnorodność populacji, przez co już po około 10 generacjach, wszystkie osobniki mają taki sam zestaw gen</w:t>
+      </w:r>
+      <w:r>
+        <w:rPr>
+          <w:rFonts w:cstheme="minorHAnsi"/>
+          <w:color w:val="00000A"/>
+          <w:sz w:val="24"/>
+          <w:szCs w:val="24"/>
+        </w:rPr>
+        <w:t>ów</w:t>
+      </w:r>
+      <w:r>
+        <w:rPr>
+          <w:rFonts w:cstheme="minorHAnsi"/>
+          <w:color w:val="00000A"/>
+          <w:sz w:val="24"/>
+          <w:szCs w:val="24"/>
+        </w:rPr>
+        <w:t>. Algorytm jest skuteczny, gdyż typuje najlepszego osobnika, lecz wytypowanie go tak szybo jest błędem parametru mutacji.</w:t>
       </w:r>
     </w:p>
     <w:p>
@@ -10729,13 +10719,17 @@
         <w:rPr>
           <w:rFonts w:cstheme="minorHAnsi"/>
           <w:color w:val="000000"/>
-          <w:shd w:val="clear" w:color="auto" w:fill="FFFFFF"/>
-        </w:rPr>
-      </w:pPr>
-      <w:r>
-        <w:rPr>
-          <w:rFonts w:cstheme="minorHAnsi"/>
-          <w:color w:val="000000"/>
+          <w:sz w:val="24"/>
+          <w:szCs w:val="24"/>
+          <w:shd w:val="clear" w:color="auto" w:fill="FFFFFF"/>
+        </w:rPr>
+      </w:pPr>
+      <w:r>
+        <w:rPr>
+          <w:rFonts w:cstheme="minorHAnsi"/>
+          <w:color w:val="000000"/>
+          <w:sz w:val="24"/>
+          <w:szCs w:val="24"/>
           <w:shd w:val="clear" w:color="auto" w:fill="FFFFFF"/>
         </w:rPr>
         <w:t>W zadaniu nie występuje problem ze zbyt dużą ilością krzyżowań osobników. Wydłuża to czas działania algorytmu, lecz nie zmienia wyników i skuteczności algorytmu.</w:t>
@@ -10759,16 +10753,7 @@
           <w:sz w:val="24"/>
           <w:szCs w:val="24"/>
         </w:rPr>
-        <w:t>W</w:t>
-      </w:r>
-      <w:r>
-        <w:rPr>
-          <w:rFonts w:cstheme="minorHAnsi"/>
-          <w:color w:val="00000A"/>
-          <w:sz w:val="24"/>
-          <w:szCs w:val="24"/>
-        </w:rPr>
-        <w:t xml:space="preserve"> </w:t>
+        <w:t xml:space="preserve">W </w:t>
       </w:r>
       <w:r>
         <w:rPr>
@@ -10797,43 +10782,7 @@
           <w:sz w:val="24"/>
           <w:szCs w:val="24"/>
         </w:rPr>
-        <w:t>przedstawiono przypadek w którym nie występuje krzyżowanie. Z</w:t>
-      </w:r>
-      <w:r>
-        <w:rPr>
-          <w:rFonts w:cstheme="minorHAnsi"/>
-          <w:color w:val="00000A"/>
-          <w:sz w:val="24"/>
-          <w:szCs w:val="24"/>
-        </w:rPr>
-        <w:t xml:space="preserve">byt mała liczba </w:t>
-      </w:r>
-      <w:r>
-        <w:rPr>
-          <w:rFonts w:cstheme="minorHAnsi"/>
-          <w:color w:val="00000A"/>
-          <w:sz w:val="24"/>
-          <w:szCs w:val="24"/>
-        </w:rPr>
-        <w:t>krzyżowań osobników</w:t>
-      </w:r>
-      <w:r>
-        <w:rPr>
-          <w:rFonts w:cstheme="minorHAnsi"/>
-          <w:color w:val="00000A"/>
-          <w:sz w:val="24"/>
-          <w:szCs w:val="24"/>
-        </w:rPr>
-        <w:t xml:space="preserve"> </w:t>
-      </w:r>
-      <w:r>
-        <w:rPr>
-          <w:rFonts w:cstheme="minorHAnsi"/>
-          <w:color w:val="00000A"/>
-          <w:sz w:val="24"/>
-          <w:szCs w:val="24"/>
-        </w:rPr>
-        <w:t>zakłóca działanie algorytmu i niweluje jego skuteczność.</w:t>
+        <w:t>przedstawiono przypadek w którym nie występuje krzyżowanie. Zbyt mała liczba krzyżowań osobników zakłóca działanie algorytmu i niweluje jego skuteczność.</w:t>
       </w:r>
     </w:p>
     <w:p>
@@ -10990,43 +10939,7 @@
           <w:sz w:val="24"/>
           <w:szCs w:val="24"/>
         </w:rPr>
-        <w:t xml:space="preserve">Badanie wpływy parametrów </w:t>
-      </w:r>
-      <w:r>
-        <w:rPr>
-          <w:rFonts w:cstheme="minorHAnsi"/>
-          <w:color w:val="00000A"/>
-          <w:sz w:val="24"/>
-          <w:szCs w:val="24"/>
-        </w:rPr>
-        <w:t>POP_SIZE</w:t>
-      </w:r>
-      <w:r>
-        <w:rPr>
-          <w:rFonts w:cstheme="minorHAnsi"/>
-          <w:color w:val="00000A"/>
-          <w:sz w:val="24"/>
-          <w:szCs w:val="24"/>
-        </w:rPr>
-        <w:t xml:space="preserve"> oraz </w:t>
-      </w:r>
-      <w:r>
-        <w:rPr>
-          <w:rFonts w:cstheme="minorHAnsi"/>
-          <w:color w:val="00000A"/>
-          <w:sz w:val="24"/>
-          <w:szCs w:val="24"/>
-        </w:rPr>
-        <w:t>GEN</w:t>
-      </w:r>
-      <w:r>
-        <w:rPr>
-          <w:rFonts w:cstheme="minorHAnsi"/>
-          <w:color w:val="00000A"/>
-          <w:sz w:val="24"/>
-          <w:szCs w:val="24"/>
-        </w:rPr>
-        <w:t xml:space="preserve"> na działanie algorytmu generycznego przeprowadzano na pliku </w:t>
+        <w:t xml:space="preserve">Badanie wpływy parametrów POP_SIZE oraz GEN na działanie algorytmu generycznego przeprowadzano na pliku </w:t>
       </w:r>
       <w:r>
         <w:rPr>
@@ -11076,7 +10989,25 @@
           <w:sz w:val="24"/>
           <w:szCs w:val="24"/>
         </w:rPr>
-        <w:t>Oczywistym jest, że dla parametrów wielkości 0, 1 algorytm generyczny nie ma jak być skutecznym. Sprawdzono wartości mniejsze niż przyjęte wcześniej parametry testowe, ale też większe wartości, by zbadać ich wpływ na wynik i działanie algorytmu.</w:t>
+        <w:t xml:space="preserve">Oczywistym jest, że dla parametrów wielkości 0, 1 algorytm generyczny nie </w:t>
+      </w:r>
+      <w:r>
+        <w:rPr>
+          <w:rFonts w:cstheme="minorHAnsi"/>
+          <w:color w:val="00000A"/>
+          <w:sz w:val="24"/>
+          <w:szCs w:val="24"/>
+        </w:rPr>
+        <w:t>jest skuteczny</w:t>
+      </w:r>
+      <w:r>
+        <w:rPr>
+          <w:rFonts w:cstheme="minorHAnsi"/>
+          <w:color w:val="00000A"/>
+          <w:sz w:val="24"/>
+          <w:szCs w:val="24"/>
+        </w:rPr>
+        <w:t>. Sprawdzono wartości mniejsze niż przyjęte wcześniej parametry testowe, ale też większe wartości, by zbadać ich wpływ na wynik i działanie algorytmu.</w:t>
       </w:r>
       <w:r>
         <w:rPr>
@@ -11145,7 +11076,23 @@
           <w:color w:val="000000"/>
           <w:shd w:val="clear" w:color="auto" w:fill="FFFFFF"/>
         </w:rPr>
-        <w:t>Przy zbyt małej ilości generacji, algorytm ma zbyt mało czasu na znalezienie wyniku.</w:t>
+        <w:t xml:space="preserve">Przy zbyt małej </w:t>
+      </w:r>
+      <w:r>
+        <w:rPr>
+          <w:rFonts w:cstheme="minorHAnsi"/>
+          <w:color w:val="000000"/>
+          <w:shd w:val="clear" w:color="auto" w:fill="FFFFFF"/>
+        </w:rPr>
+        <w:t>liczbie</w:t>
+      </w:r>
+      <w:r>
+        <w:rPr>
+          <w:rFonts w:cstheme="minorHAnsi"/>
+          <w:color w:val="000000"/>
+          <w:shd w:val="clear" w:color="auto" w:fill="FFFFFF"/>
+        </w:rPr>
+        <w:t xml:space="preserve"> generacji, algorytm ma zbyt mało czasu na znalezienie wyniku.</w:t>
       </w:r>
       <w:r>
         <w:rPr>
@@ -11182,17 +11129,7 @@
           <w:szCs w:val="24"/>
           <w:shd w:val="clear" w:color="auto" w:fill="FFFFFF"/>
         </w:rPr>
-        <w:t xml:space="preserve">Średni czas wykonania programu dla 10 testów: </w:t>
-      </w:r>
-      <w:r>
-        <w:rPr>
-          <w:rFonts w:cstheme="minorHAnsi"/>
-          <w:color w:val="000000"/>
-          <w:sz w:val="24"/>
-          <w:szCs w:val="24"/>
-          <w:shd w:val="clear" w:color="auto" w:fill="FFFFFF"/>
-        </w:rPr>
-        <w:t>95ms</w:t>
+        <w:t>Średni czas wykonania programu dla 10 testów: 95ms</w:t>
       </w:r>
     </w:p>
     <w:p>
@@ -11435,9 +11372,11 @@
           <w:szCs w:val="24"/>
           <w:shd w:val="clear" w:color="auto" w:fill="FFFFFF"/>
         </w:rPr>
-        <w:t xml:space="preserve">Średni czas wykonania programu dla 10 testów: </w:t>
-      </w:r>
-      <w:r>
+        <w:t>Średni czas wykonania programu dla 10 testów: 1062ms</w:t>
+      </w:r>
+    </w:p>
+    <w:p>
+      <w:pPr>
         <w:rPr>
           <w:rFonts w:cstheme="minorHAnsi"/>
           <w:color w:val="000000"/>
@@ -11445,8 +11384,7 @@
           <w:szCs w:val="24"/>
           <w:shd w:val="clear" w:color="auto" w:fill="FFFFFF"/>
         </w:rPr>
-        <w:t>1062</w:t>
-      </w:r>
+      </w:pPr>
       <w:r>
         <w:rPr>
           <w:rFonts w:cstheme="minorHAnsi"/>
@@ -11455,38 +11393,7 @@
           <w:szCs w:val="24"/>
           <w:shd w:val="clear" w:color="auto" w:fill="FFFFFF"/>
         </w:rPr>
-        <w:t>ms</w:t>
-      </w:r>
-    </w:p>
-    <w:p>
-      <w:pPr>
-        <w:rPr>
-          <w:rFonts w:cstheme="minorHAnsi"/>
-          <w:color w:val="000000"/>
-          <w:sz w:val="24"/>
-          <w:szCs w:val="24"/>
-          <w:shd w:val="clear" w:color="auto" w:fill="FFFFFF"/>
-        </w:rPr>
-      </w:pPr>
-      <w:r>
-        <w:rPr>
-          <w:rFonts w:cstheme="minorHAnsi"/>
-          <w:color w:val="000000"/>
-          <w:sz w:val="24"/>
-          <w:szCs w:val="24"/>
-          <w:shd w:val="clear" w:color="auto" w:fill="FFFFFF"/>
-        </w:rPr>
-        <w:t>Liczba urodzeń:</w:t>
-      </w:r>
-      <w:r>
-        <w:rPr>
-          <w:rFonts w:cstheme="minorHAnsi"/>
-          <w:color w:val="000000"/>
-          <w:sz w:val="24"/>
-          <w:szCs w:val="24"/>
-          <w:shd w:val="clear" w:color="auto" w:fill="FFFFFF"/>
-        </w:rPr>
-        <w:t xml:space="preserve"> 100000</w:t>
+        <w:t>Liczba urodzeń: 100000</w:t>
       </w:r>
     </w:p>
     <w:p>
@@ -11761,9 +11668,11 @@
           <w:szCs w:val="24"/>
           <w:shd w:val="clear" w:color="auto" w:fill="FFFFFF"/>
         </w:rPr>
-        <w:t xml:space="preserve">Średni czas wykonania programu dla 10 testów: </w:t>
-      </w:r>
-      <w:r>
+        <w:t>Średni czas wykonania programu dla 10 testów: 93ms</w:t>
+      </w:r>
+    </w:p>
+    <w:p>
+      <w:pPr>
         <w:rPr>
           <w:rFonts w:cstheme="minorHAnsi"/>
           <w:color w:val="000000"/>
@@ -11771,11 +11680,8 @@
           <w:szCs w:val="24"/>
           <w:shd w:val="clear" w:color="auto" w:fill="FFFFFF"/>
         </w:rPr>
-        <w:t>93ms</w:t>
-      </w:r>
-    </w:p>
-    <w:p>
-      <w:pPr>
+      </w:pPr>
+      <w:r>
         <w:rPr>
           <w:rFonts w:cstheme="minorHAnsi"/>
           <w:color w:val="000000"/>
@@ -11783,26 +11689,7 @@
           <w:szCs w:val="24"/>
           <w:shd w:val="clear" w:color="auto" w:fill="FFFFFF"/>
         </w:rPr>
-      </w:pPr>
-      <w:r>
-        <w:rPr>
-          <w:rFonts w:cstheme="minorHAnsi"/>
-          <w:color w:val="000000"/>
-          <w:sz w:val="24"/>
-          <w:szCs w:val="24"/>
-          <w:shd w:val="clear" w:color="auto" w:fill="FFFFFF"/>
-        </w:rPr>
-        <w:t>Liczba urodzeń:</w:t>
-      </w:r>
-      <w:r>
-        <w:rPr>
-          <w:rFonts w:cstheme="minorHAnsi"/>
-          <w:color w:val="000000"/>
-          <w:sz w:val="24"/>
-          <w:szCs w:val="24"/>
-          <w:shd w:val="clear" w:color="auto" w:fill="FFFFFF"/>
-        </w:rPr>
-        <w:t xml:space="preserve"> 1000</w:t>
+        <w:t>Liczba urodzeń: 1000</w:t>
       </w:r>
     </w:p>
     <w:p>
@@ -12095,9 +11982,11 @@
           <w:szCs w:val="24"/>
           <w:shd w:val="clear" w:color="auto" w:fill="FFFFFF"/>
         </w:rPr>
-        <w:t xml:space="preserve">Średni czas wykonania programu dla 10 testów: </w:t>
-      </w:r>
-      <w:r>
+        <w:t>Średni czas wykonania programu dla 10 testów: 9697ms</w:t>
+      </w:r>
+    </w:p>
+    <w:p>
+      <w:pPr>
         <w:rPr>
           <w:rFonts w:cstheme="minorHAnsi"/>
           <w:color w:val="000000"/>
@@ -12105,11 +11994,8 @@
           <w:szCs w:val="24"/>
           <w:shd w:val="clear" w:color="auto" w:fill="FFFFFF"/>
         </w:rPr>
-        <w:t>9697ms</w:t>
-      </w:r>
-    </w:p>
-    <w:p>
-      <w:pPr>
+      </w:pPr>
+      <w:r>
         <w:rPr>
           <w:rFonts w:cstheme="minorHAnsi"/>
           <w:color w:val="000000"/>
@@ -12117,26 +12003,7 @@
           <w:szCs w:val="24"/>
           <w:shd w:val="clear" w:color="auto" w:fill="FFFFFF"/>
         </w:rPr>
-      </w:pPr>
-      <w:r>
-        <w:rPr>
-          <w:rFonts w:cstheme="minorHAnsi"/>
-          <w:color w:val="000000"/>
-          <w:sz w:val="24"/>
-          <w:szCs w:val="24"/>
-          <w:shd w:val="clear" w:color="auto" w:fill="FFFFFF"/>
-        </w:rPr>
-        <w:t>Liczba urodzeń:</w:t>
-      </w:r>
-      <w:r>
-        <w:rPr>
-          <w:rFonts w:cstheme="minorHAnsi"/>
-          <w:color w:val="000000"/>
-          <w:sz w:val="24"/>
-          <w:szCs w:val="24"/>
-          <w:shd w:val="clear" w:color="auto" w:fill="FFFFFF"/>
-        </w:rPr>
-        <w:t xml:space="preserve"> 1000000</w:t>
+        <w:t>Liczba urodzeń: 1000000</w:t>
       </w:r>
     </w:p>
     <w:p>
@@ -12396,13 +12263,15 @@
         </w:numPr>
         <w:rPr>
           <w:rFonts w:cstheme="minorHAnsi"/>
-          <w:color w:val="000000"/>
-          <w:shd w:val="clear" w:color="auto" w:fill="FFFFFF"/>
-        </w:rPr>
-      </w:pPr>
-      <w:r>
-        <w:rPr>
-          <w:rFonts w:cstheme="minorHAnsi"/>
+          <w:b/>
+          <w:color w:val="000000"/>
+          <w:shd w:val="clear" w:color="auto" w:fill="FFFFFF"/>
+        </w:rPr>
+      </w:pPr>
+      <w:r>
+        <w:rPr>
+          <w:rFonts w:cstheme="minorHAnsi"/>
+          <w:b/>
           <w:color w:val="000000"/>
           <w:shd w:val="clear" w:color="auto" w:fill="FFFFFF"/>
         </w:rPr>
@@ -12459,7 +12328,39 @@
           <w:color w:val="000000"/>
           <w:shd w:val="clear" w:color="auto" w:fill="FFFFFF"/>
         </w:rPr>
-        <w:t>Zwiększając parametr T zauważono, że już przy wartości 3 i więcej, algorytm działa poprawnie. Wraz ze wzrostem wielkości turnieju, rośnie złożoność i czas działania algorytmu. Wartość funkcji oceny musi być liczona dwa wszystkich T osobników. Optymalny parametr należało dobrać tak, by nie była to selekcja losowa i jednocześnie, bo efektywność selekcji była na wysokim poziomie.</w:t>
+        <w:t xml:space="preserve">Zwiększając parametr T zauważono, że już przy wartości 3 i więcej, algorytm działa poprawnie. Wraz ze wzrostem wielkości turnieju, rośnie złożoność i czas działania algorytmu. Wartość funkcji oceny musi być liczona </w:t>
+      </w:r>
+      <w:r>
+        <w:rPr>
+          <w:rFonts w:cstheme="minorHAnsi"/>
+          <w:color w:val="000000"/>
+          <w:shd w:val="clear" w:color="auto" w:fill="FFFFFF"/>
+        </w:rPr>
+        <w:t>dla</w:t>
+      </w:r>
+      <w:r>
+        <w:rPr>
+          <w:rFonts w:cstheme="minorHAnsi"/>
+          <w:color w:val="000000"/>
+          <w:shd w:val="clear" w:color="auto" w:fill="FFFFFF"/>
+        </w:rPr>
+        <w:t xml:space="preserve"> wszystkich T osobników. Optymalny parametr należało dobrać tak, by nie była to selekcja losowa i jednocześnie, b</w:t>
+      </w:r>
+      <w:r>
+        <w:rPr>
+          <w:rFonts w:cstheme="minorHAnsi"/>
+          <w:color w:val="000000"/>
+          <w:shd w:val="clear" w:color="auto" w:fill="FFFFFF"/>
+        </w:rPr>
+        <w:t>y</w:t>
+      </w:r>
+      <w:r>
+        <w:rPr>
+          <w:rFonts w:cstheme="minorHAnsi"/>
+          <w:color w:val="000000"/>
+          <w:shd w:val="clear" w:color="auto" w:fill="FFFFFF"/>
+        </w:rPr>
+        <w:t xml:space="preserve"> efektywność selekcji była na wysokim poziomie.</w:t>
       </w:r>
     </w:p>
     <w:p>
@@ -13692,7 +13593,23 @@
           <w:color w:val="000000"/>
           <w:shd w:val="clear" w:color="auto" w:fill="FFFFFF"/>
         </w:rPr>
-        <w:t xml:space="preserve">Selekcja metodą ruletki jest mało skuteczna, ponieważ różnice miedzy wartościami funkcji jakości są małe. Dla lepszego działania należałoby przeskalować te wartości, bo różnice (a także prawdopodobieństwo ich wyboru) były większe. Algorytm bez takiego przeskalowania nie jest skuteczny. Czas działania programu wspieranego selekcją za pomocą ruletki jest zbliżony do czasu działania selekcji turniejowej z parametrem T=100. Selekcja ruletki bez przeskalowania jest nieskuteczna oraz nieefektywna. </w:t>
+        <w:t>Selekcja metodą ruletki jest mało skuteczna, ponieważ różnice miedzy wartościami funkcji jakości są małe. Dla lepszego działania należałoby przeskalować te wartości, b</w:t>
+      </w:r>
+      <w:r>
+        <w:rPr>
+          <w:rFonts w:cstheme="minorHAnsi"/>
+          <w:color w:val="000000"/>
+          <w:shd w:val="clear" w:color="auto" w:fill="FFFFFF"/>
+        </w:rPr>
+        <w:t>y</w:t>
+      </w:r>
+      <w:r>
+        <w:rPr>
+          <w:rFonts w:cstheme="minorHAnsi"/>
+          <w:color w:val="000000"/>
+          <w:shd w:val="clear" w:color="auto" w:fill="FFFFFF"/>
+        </w:rPr>
+        <w:t xml:space="preserve"> różnice (a także prawdopodobieństwo ich wyboru) były większe. Algorytm bez takiego przeskalowania nie jest skuteczny. Czas działania programu wspieranego selekcją za pomocą ruletki jest zbliżony do czasu działania selekcji turniejowej z parametrem T=100. Selekcja ruletki bez przeskalowania jest nieskuteczna oraz nieefektywna. </w:t>
       </w:r>
     </w:p>
     <w:p>
@@ -13710,7 +13627,23 @@
           <w:shd w:val="clear" w:color="auto" w:fill="FFFFFF"/>
         </w:rPr>
         <w:tab/>
-        <w:t>Selekcja losowa przedstawiona została jako punkt odniesienia do selekcji turniejowej. Na ty etapie można zauważyć, że ruletka działająca z parametrem T=1 działa tak jak selekcja losowa. Brak skuteczności algorytmu.</w:t>
+        <w:t>Selekcja losowa przedstawiona została jako punkt odniesienia do selekcji turniejowej. Na ty</w:t>
+      </w:r>
+      <w:r>
+        <w:rPr>
+          <w:rFonts w:cstheme="minorHAnsi"/>
+          <w:color w:val="000000"/>
+          <w:shd w:val="clear" w:color="auto" w:fill="FFFFFF"/>
+        </w:rPr>
+        <w:t xml:space="preserve">m </w:t>
+      </w:r>
+      <w:r>
+        <w:rPr>
+          <w:rFonts w:cstheme="minorHAnsi"/>
+          <w:color w:val="000000"/>
+          <w:shd w:val="clear" w:color="auto" w:fill="FFFFFF"/>
+        </w:rPr>
+        <w:t>etapie można zauważyć, że ruletka działająca z parametrem T=1 działa tak jak selekcja losowa. Brak skuteczności algorytmu.</w:t>
       </w:r>
     </w:p>
     <w:p>
@@ -13931,7 +13864,7 @@
                 <w:color w:val="000000"/>
                 <w:lang w:eastAsia="pl-PL"/>
               </w:rPr>
-              <w:t>EA (x10)</w:t>
+              <w:t>EA</w:t>
             </w:r>
           </w:p>
         </w:tc>
@@ -14011,16 +13944,6 @@
               </w:rPr>
               <w:t>Alg. zachłanny</w:t>
             </w:r>
-            <w:r>
-              <w:rPr>
-                <w:rFonts w:ascii="Calibri" w:eastAsia="Times New Roman" w:hAnsi="Calibri" w:cs="Calibri"/>
-                <w:b/>
-                <w:bCs/>
-                <w:color w:val="000000"/>
-                <w:lang w:eastAsia="pl-PL"/>
-              </w:rPr>
-              <w:t xml:space="preserve"> (x10)</w:t>
-            </w:r>
           </w:p>
         </w:tc>
       </w:tr>
@@ -14078,6 +14001,7 @@
           <w:p>
             <w:pPr>
               <w:spacing w:after="0" w:line="240" w:lineRule="auto"/>
+              <w:jc w:val="center"/>
               <w:rPr>
                 <w:rFonts w:ascii="Calibri" w:eastAsia="Times New Roman" w:hAnsi="Calibri" w:cs="Calibri"/>
                 <w:b/>
@@ -14115,6 +14039,7 @@
           <w:p>
             <w:pPr>
               <w:spacing w:after="0" w:line="240" w:lineRule="auto"/>
+              <w:jc w:val="center"/>
               <w:rPr>
                 <w:rFonts w:ascii="Calibri" w:eastAsia="Times New Roman" w:hAnsi="Calibri" w:cs="Calibri"/>
                 <w:b/>
@@ -14152,6 +14077,7 @@
           <w:p>
             <w:pPr>
               <w:spacing w:after="0" w:line="240" w:lineRule="auto"/>
+              <w:jc w:val="center"/>
               <w:rPr>
                 <w:rFonts w:ascii="Calibri" w:eastAsia="Times New Roman" w:hAnsi="Calibri" w:cs="Calibri"/>
                 <w:b/>
@@ -14189,6 +14115,7 @@
           <w:p>
             <w:pPr>
               <w:spacing w:after="0" w:line="240" w:lineRule="auto"/>
+              <w:jc w:val="center"/>
               <w:rPr>
                 <w:rFonts w:ascii="Calibri" w:eastAsia="Times New Roman" w:hAnsi="Calibri" w:cs="Calibri"/>
                 <w:b/>
@@ -14226,6 +14153,7 @@
           <w:p>
             <w:pPr>
               <w:spacing w:after="0" w:line="240" w:lineRule="auto"/>
+              <w:jc w:val="center"/>
               <w:rPr>
                 <w:rFonts w:ascii="Calibri" w:eastAsia="Times New Roman" w:hAnsi="Calibri" w:cs="Calibri"/>
                 <w:b/>
@@ -14263,6 +14191,7 @@
           <w:p>
             <w:pPr>
               <w:spacing w:after="0" w:line="240" w:lineRule="auto"/>
+              <w:jc w:val="center"/>
               <w:rPr>
                 <w:rFonts w:ascii="Calibri" w:eastAsia="Times New Roman" w:hAnsi="Calibri" w:cs="Calibri"/>
                 <w:b/>
@@ -15549,7 +15478,23 @@
           <w:shd w:val="clear" w:color="auto" w:fill="FFFFFF"/>
         </w:rPr>
         <w:br/>
-        <w:t>Takie badanie powtórzono dla wszystkich plików tekstowych oraz wszystkich badanych metod.</w:t>
+        <w:t xml:space="preserve">Takie badanie powtórzono dla wszystkich plików tekstowych oraz wszystkich badanych </w:t>
+      </w:r>
+      <w:r>
+        <w:rPr>
+          <w:rFonts w:cstheme="minorHAnsi"/>
+          <w:color w:val="000000"/>
+          <w:shd w:val="clear" w:color="auto" w:fill="FFFFFF"/>
+        </w:rPr>
+        <w:t>algorytmów</w:t>
+      </w:r>
+      <w:r>
+        <w:rPr>
+          <w:rFonts w:cstheme="minorHAnsi"/>
+          <w:color w:val="000000"/>
+          <w:shd w:val="clear" w:color="auto" w:fill="FFFFFF"/>
+        </w:rPr>
+        <w:t>.</w:t>
       </w:r>
     </w:p>
     <w:p>
@@ -15619,7 +15564,31 @@
         <w:rPr>
           <w:shd w:val="clear" w:color="auto" w:fill="FFFFFF"/>
         </w:rPr>
-        <w:t>GA: 825ms</w:t>
+        <w:t xml:space="preserve">GA: </w:t>
+      </w:r>
+      <w:r>
+        <w:rPr>
+          <w:shd w:val="clear" w:color="auto" w:fill="FFFFFF"/>
+        </w:rPr>
+        <w:tab/>
+      </w:r>
+      <w:r>
+        <w:rPr>
+          <w:shd w:val="clear" w:color="auto" w:fill="FFFFFF"/>
+        </w:rPr>
+        <w:tab/>
+      </w:r>
+      <w:r>
+        <w:rPr>
+          <w:shd w:val="clear" w:color="auto" w:fill="FFFFFF"/>
+        </w:rPr>
+        <w:tab/>
+      </w:r>
+      <w:r>
+        <w:rPr>
+          <w:shd w:val="clear" w:color="auto" w:fill="FFFFFF"/>
+        </w:rPr>
+        <w:t>825ms</w:t>
       </w:r>
     </w:p>
     <w:p>
@@ -15633,7 +15602,19 @@
         <w:rPr>
           <w:shd w:val="clear" w:color="auto" w:fill="FFFFFF"/>
         </w:rPr>
-        <w:t>Inicjalizacja losowa: 55ms</w:t>
+        <w:t xml:space="preserve">Inicjalizacja losowa: </w:t>
+      </w:r>
+      <w:r>
+        <w:rPr>
+          <w:shd w:val="clear" w:color="auto" w:fill="FFFFFF"/>
+        </w:rPr>
+        <w:tab/>
+      </w:r>
+      <w:r>
+        <w:rPr>
+          <w:shd w:val="clear" w:color="auto" w:fill="FFFFFF"/>
+        </w:rPr>
+        <w:t>55ms</w:t>
       </w:r>
     </w:p>
     <w:p>
@@ -15647,7 +15628,25 @@
         <w:rPr>
           <w:shd w:val="clear" w:color="auto" w:fill="FFFFFF"/>
         </w:rPr>
-        <w:t>Alg. Zachłanny: 56ms</w:t>
+        <w:t xml:space="preserve">Alg. Zachłanny: </w:t>
+      </w:r>
+      <w:r>
+        <w:rPr>
+          <w:shd w:val="clear" w:color="auto" w:fill="FFFFFF"/>
+        </w:rPr>
+        <w:tab/>
+      </w:r>
+      <w:r>
+        <w:rPr>
+          <w:shd w:val="clear" w:color="auto" w:fill="FFFFFF"/>
+        </w:rPr>
+        <w:tab/>
+      </w:r>
+      <w:r>
+        <w:rPr>
+          <w:shd w:val="clear" w:color="auto" w:fill="FFFFFF"/>
+        </w:rPr>
+        <w:t>56ms</w:t>
       </w:r>
     </w:p>
     <w:p>
@@ -15877,7 +15876,23 @@
           <w:color w:val="000000"/>
           <w:shd w:val="clear" w:color="auto" w:fill="FFFFFF"/>
         </w:rPr>
-        <w:t xml:space="preserve">Na działanie algorytmu wpływa to jak zdefiniujemy jego składowe takie jak </w:t>
+        <w:t>Na działanie algorytmu wpływa to</w:t>
+      </w:r>
+      <w:r>
+        <w:rPr>
+          <w:rFonts w:cstheme="minorHAnsi"/>
+          <w:color w:val="000000"/>
+          <w:shd w:val="clear" w:color="auto" w:fill="FFFFFF"/>
+        </w:rPr>
+        <w:t>,</w:t>
+      </w:r>
+      <w:r>
+        <w:rPr>
+          <w:rFonts w:cstheme="minorHAnsi"/>
+          <w:color w:val="000000"/>
+          <w:shd w:val="clear" w:color="auto" w:fill="FFFFFF"/>
+        </w:rPr>
+        <w:t xml:space="preserve"> jak zdefiniujemy jego składowe takie jak </w:t>
       </w:r>
       <w:r>
         <w:rPr>
@@ -15913,7 +15928,23 @@
           <w:color w:val="000000"/>
           <w:shd w:val="clear" w:color="auto" w:fill="FFFFFF"/>
         </w:rPr>
-        <w:t xml:space="preserve">Parametry prawdopodobieństwa mutacji oraz krzyżowania muszą mieć wartości które pozwolą na posiadanie zróżnicowanej populacji. Ilość generacji musi być odpowiednia, bo algorytm był w stanie na jej przestrzeni wyznaczyć rozwiązanie. W przypadku wyznaczania najlepszych osobników z populacji, najlepszymi znalezionymi parametrami działania algorytmu były: PM </w:t>
+        <w:t>Parametry prawdopodobieństwa mutacji oraz krzyżowania muszą mieć wartości które pozwolą na posiadanie zróżnicowanej populacji. Ilość generacji musi być odpowiednia, b</w:t>
+      </w:r>
+      <w:r>
+        <w:rPr>
+          <w:rFonts w:cstheme="minorHAnsi"/>
+          <w:color w:val="000000"/>
+          <w:shd w:val="clear" w:color="auto" w:fill="FFFFFF"/>
+        </w:rPr>
+        <w:t xml:space="preserve">y </w:t>
+      </w:r>
+      <w:r>
+        <w:rPr>
+          <w:rFonts w:cstheme="minorHAnsi"/>
+          <w:color w:val="000000"/>
+          <w:shd w:val="clear" w:color="auto" w:fill="FFFFFF"/>
+        </w:rPr>
+        <w:t xml:space="preserve">algorytm był w stanie na jej przestrzeni wyznaczyć rozwiązanie. W przypadku wyznaczania najlepszych osobników z populacji, najlepszymi znalezionymi parametrami działania algorytmu były: PM </w:t>
       </w:r>
       <w:r>
         <w:rPr>
@@ -15940,10 +15971,40 @@
           <w:color w:val="000000"/>
           <w:shd w:val="clear" w:color="auto" w:fill="FFFFFF"/>
         </w:rPr>
-        <w:t>Najbardziej kosztowne metody programu to odczyt macierzy przepływu oraz macierzy odległości z pliku tekstowego oraz metoda selekcji turniejowej.</w:t>
-      </w:r>
-      <w:bookmarkStart w:id="0" w:name="_GoBack"/>
-      <w:bookmarkEnd w:id="0"/>
+        <w:t>Najbardziej kosztowne metody programu to odczyt macierzy przepływu</w:t>
+      </w:r>
+      <w:r>
+        <w:rPr>
+          <w:rFonts w:cstheme="minorHAnsi"/>
+          <w:color w:val="000000"/>
+          <w:shd w:val="clear" w:color="auto" w:fill="FFFFFF"/>
+        </w:rPr>
+        <w:t xml:space="preserve"> i </w:t>
+      </w:r>
+      <w:r>
+        <w:rPr>
+          <w:rFonts w:cstheme="minorHAnsi"/>
+          <w:color w:val="000000"/>
+          <w:shd w:val="clear" w:color="auto" w:fill="FFFFFF"/>
+        </w:rPr>
+        <w:t>macierzy odległości z pliku tekstowego</w:t>
+      </w:r>
+      <w:r>
+        <w:rPr>
+          <w:rFonts w:cstheme="minorHAnsi"/>
+          <w:color w:val="000000"/>
+          <w:shd w:val="clear" w:color="auto" w:fill="FFFFFF"/>
+        </w:rPr>
+        <w:t>,</w:t>
+      </w:r>
+      <w:r>
+        <w:rPr>
+          <w:rFonts w:cstheme="minorHAnsi"/>
+          <w:color w:val="000000"/>
+          <w:shd w:val="clear" w:color="auto" w:fill="FFFFFF"/>
+        </w:rPr>
+        <w:t xml:space="preserve"> oraz metoda selekcji turniejowej.</w:t>
+      </w:r>
     </w:p>
     <w:p>
       <w:pPr>
@@ -19120,6 +19181,7 @@
   <w:style w:type="character" w:default="1" w:styleId="Domylnaczcionkaakapitu">
     <w:name w:val="Default Paragraph Font"/>
     <w:uiPriority w:val="1"/>
+    <w:semiHidden/>
     <w:unhideWhenUsed/>
   </w:style>
   <w:style w:type="table" w:default="1" w:styleId="Standardowy">
@@ -19601,7 +19663,7 @@
 </file>
 
 <file path=customXml/itemProps1.xml><?xml version="1.0" encoding="utf-8"?>
-<ds:datastoreItem xmlns:ds="http://schemas.openxmlformats.org/officeDocument/2006/customXml" ds:itemID="{C2B516BE-65BC-4388-AEDB-A550D422AD54}">
+<ds:datastoreItem xmlns:ds="http://schemas.openxmlformats.org/officeDocument/2006/customXml" ds:itemID="{65377E98-EAC9-4EF2-A38A-514A53E150D9}">
   <ds:schemaRefs>
     <ds:schemaRef ds:uri="http://schemas.openxmlformats.org/officeDocument/2006/bibliography"/>
   </ds:schemaRefs>

</xml_diff>

<commit_message>
change all 'generyczny' to 'genetyczny' in report
</commit_message>
<xml_diff>
--- a/Sprawozdanie1.docx
+++ b/Sprawozdanie1.docx
@@ -382,7 +382,39 @@
           <w:color w:val="000000"/>
           <w:shd w:val="clear" w:color="auto" w:fill="FFFFFF"/>
         </w:rPr>
-        <w:t>Celem zadanie było zapoznanie się z metaheurystyką algorytmów generycznych przez samodzielną implementację. Algorytm generyczny jest metaheurystyką, która naśladuje ewolucję naturalną metodą ciśnienia selekcyjnego i doboru naturalnego. Aby ją zastosować, zdefiniowano potencjalne rozwiązanie (osobnika)</w:t>
+        <w:t xml:space="preserve">Celem zadanie było zapoznanie się z metaheurystyką algorytmów </w:t>
+      </w:r>
+      <w:r>
+        <w:rPr>
+          <w:rFonts w:cstheme="minorHAnsi"/>
+          <w:color w:val="000000"/>
+          <w:shd w:val="clear" w:color="auto" w:fill="FFFFFF"/>
+        </w:rPr>
+        <w:t>genetycznych</w:t>
+      </w:r>
+      <w:r>
+        <w:rPr>
+          <w:rFonts w:cstheme="minorHAnsi"/>
+          <w:color w:val="000000"/>
+          <w:shd w:val="clear" w:color="auto" w:fill="FFFFFF"/>
+        </w:rPr>
+        <w:t xml:space="preserve"> przez samodzielną implementację. Algorytm </w:t>
+      </w:r>
+      <w:r>
+        <w:rPr>
+          <w:rFonts w:cstheme="minorHAnsi"/>
+          <w:color w:val="000000"/>
+          <w:shd w:val="clear" w:color="auto" w:fill="FFFFFF"/>
+        </w:rPr>
+        <w:t>genetyczny</w:t>
+      </w:r>
+      <w:r>
+        <w:rPr>
+          <w:rFonts w:cstheme="minorHAnsi"/>
+          <w:color w:val="000000"/>
+          <w:shd w:val="clear" w:color="auto" w:fill="FFFFFF"/>
+        </w:rPr>
+        <w:t xml:space="preserve"> jest metaheurystyką, która naśladuje ewolucję naturalną metodą ciśnienia selekcyjnego i doboru naturalnego. Aby ją zastosować, zdefiniowano potencjalne rozwiązanie (osobnika)</w:t>
       </w:r>
       <w:r>
         <w:rPr>
@@ -404,7 +436,23 @@
           <w:color w:val="000000"/>
           <w:shd w:val="clear" w:color="auto" w:fill="FFFFFF"/>
         </w:rPr>
-        <w:t>Na wygenerowanej populacji osobników posiadających własne genotypy, należało użyć algorytmu przeprowadzającego populację przez wiele generacji. Pierwszym sposobem był algorytm generyczny, następnie generacja losowa i algorytm zachłanny. W pracy</w:t>
+        <w:t xml:space="preserve">Na wygenerowanej populacji osobników posiadających własne genotypy, należało użyć algorytmu przeprowadzającego populację przez wiele generacji. Pierwszym sposobem był algorytm </w:t>
+      </w:r>
+      <w:r>
+        <w:rPr>
+          <w:rFonts w:cstheme="minorHAnsi"/>
+          <w:color w:val="000000"/>
+          <w:shd w:val="clear" w:color="auto" w:fill="FFFFFF"/>
+        </w:rPr>
+        <w:t>genetyczny</w:t>
+      </w:r>
+      <w:r>
+        <w:rPr>
+          <w:rFonts w:cstheme="minorHAnsi"/>
+          <w:color w:val="000000"/>
+          <w:shd w:val="clear" w:color="auto" w:fill="FFFFFF"/>
+        </w:rPr>
+        <w:t>, następnie generacja losowa i algorytm zachłanny. W pracy</w:t>
       </w:r>
       <w:r>
         <w:rPr>
@@ -428,7 +476,23 @@
           <w:color w:val="000000"/>
           <w:shd w:val="clear" w:color="auto" w:fill="FFFFFF"/>
         </w:rPr>
-        <w:t xml:space="preserve">porównanie skuteczności algorytmu generycznego z dwoma innymi metodami </w:t>
+        <w:t xml:space="preserve">porównanie skuteczności algorytmu </w:t>
+      </w:r>
+      <w:r>
+        <w:rPr>
+          <w:rFonts w:cstheme="minorHAnsi"/>
+          <w:color w:val="000000"/>
+          <w:shd w:val="clear" w:color="auto" w:fill="FFFFFF"/>
+        </w:rPr>
+        <w:t>genetycznego</w:t>
+      </w:r>
+      <w:r>
+        <w:rPr>
+          <w:rFonts w:cstheme="minorHAnsi"/>
+          <w:color w:val="000000"/>
+          <w:shd w:val="clear" w:color="auto" w:fill="FFFFFF"/>
+        </w:rPr>
+        <w:t xml:space="preserve"> z dwoma innymi metodami </w:t>
       </w:r>
       <w:r>
         <w:rPr>
@@ -8949,8 +9013,6 @@
           </wp:inline>
         </w:drawing>
       </w:r>
-      <w:bookmarkStart w:id="0" w:name="_GoBack"/>
-      <w:bookmarkEnd w:id="0"/>
     </w:p>
     <w:p>
       <w:pPr>
@@ -9091,7 +9153,23 @@
           <w:color w:val="000000"/>
           <w:shd w:val="clear" w:color="auto" w:fill="FFFFFF"/>
         </w:rPr>
-        <w:t>Algorytm generyczny został przetestowany dla wszystkich 5 plików tekstowych. Pobierając wartości funkcji oceny najlepszego osobnika, najgorszego osobnika oraz średnią wartość funkcji oceny dla populacji, wygenerowano wykresy pozwalające ocenić czy algorytm działa poprawnie. W tym badaniu ustalono także najlepsze wartości parametrów działania algorytmu. Na Rys.4.1.2-Rys.4.1.6 przedstawiono wykresy dla wszystkich plików. Rys.4.1.1 zawiera optymalne parametry na których operowano w tym punkcie.</w:t>
+        <w:t xml:space="preserve">Algorytm </w:t>
+      </w:r>
+      <w:r>
+        <w:rPr>
+          <w:rFonts w:cstheme="minorHAnsi"/>
+          <w:color w:val="000000"/>
+          <w:shd w:val="clear" w:color="auto" w:fill="FFFFFF"/>
+        </w:rPr>
+        <w:t>genetyczny</w:t>
+      </w:r>
+      <w:r>
+        <w:rPr>
+          <w:rFonts w:cstheme="minorHAnsi"/>
+          <w:color w:val="000000"/>
+          <w:shd w:val="clear" w:color="auto" w:fill="FFFFFF"/>
+        </w:rPr>
+        <w:t xml:space="preserve"> został przetestowany dla wszystkich 5 plików tekstowych. Pobierając wartości funkcji oceny najlepszego osobnika, najgorszego osobnika oraz średnią wartość funkcji oceny dla populacji, wygenerowano wykresy pozwalające ocenić czy algorytm działa poprawnie. W tym badaniu ustalono także najlepsze wartości parametrów działania algorytmu. Na Rys.4.1.2-Rys.4.1.6 przedstawiono wykresy dla wszystkich plików. Rys.4.1.1 zawiera optymalne parametry na których operowano w tym punkcie.</w:t>
       </w:r>
     </w:p>
     <w:p>
@@ -9110,7 +9188,23 @@
           <w:color w:val="000000"/>
           <w:shd w:val="clear" w:color="auto" w:fill="FFFFFF"/>
         </w:rPr>
-        <w:t>Na podstawie informacji z zajęć laboratoryjnych stwierdzono, że wykresy są zgodne z oczekiwaniami, a algorytm generyczny działa poprawnie dla wszystkich danych dostępnych do zadania.</w:t>
+        <w:t xml:space="preserve">Na podstawie informacji z zajęć laboratoryjnych stwierdzono, że wykresy są zgodne z oczekiwaniami, a algorytm </w:t>
+      </w:r>
+      <w:r>
+        <w:rPr>
+          <w:rFonts w:cstheme="minorHAnsi"/>
+          <w:color w:val="000000"/>
+          <w:shd w:val="clear" w:color="auto" w:fill="FFFFFF"/>
+        </w:rPr>
+        <w:t>genetyczny</w:t>
+      </w:r>
+      <w:r>
+        <w:rPr>
+          <w:rFonts w:cstheme="minorHAnsi"/>
+          <w:color w:val="000000"/>
+          <w:shd w:val="clear" w:color="auto" w:fill="FFFFFF"/>
+        </w:rPr>
+        <w:t xml:space="preserve"> działa poprawnie dla wszystkich danych dostępnych do zadania.</w:t>
       </w:r>
     </w:p>
     <w:p>
@@ -9731,7 +9825,25 @@
           <w:sz w:val="24"/>
           <w:szCs w:val="24"/>
         </w:rPr>
-        <w:t xml:space="preserve"> na działanie algorytmu generycznego przeprowadzano na pliku </w:t>
+        <w:t xml:space="preserve"> na działanie algorytmu </w:t>
+      </w:r>
+      <w:r>
+        <w:rPr>
+          <w:rFonts w:cstheme="minorHAnsi"/>
+          <w:color w:val="00000A"/>
+          <w:sz w:val="24"/>
+          <w:szCs w:val="24"/>
+        </w:rPr>
+        <w:t>genetycznego</w:t>
+      </w:r>
+      <w:r>
+        <w:rPr>
+          <w:rFonts w:cstheme="minorHAnsi"/>
+          <w:color w:val="00000A"/>
+          <w:sz w:val="24"/>
+          <w:szCs w:val="24"/>
+        </w:rPr>
+        <w:t xml:space="preserve"> przeprowadzano na pliku </w:t>
       </w:r>
       <w:r>
         <w:rPr>
@@ -10438,7 +10550,25 @@
           <w:sz w:val="24"/>
           <w:szCs w:val="24"/>
         </w:rPr>
-        <w:t>Mutacji może być za dużo. Przy prawdopodobieństwie mutacji większym niż 10%. Na wykresie wartości funkcji jakości na przestrzeni pokoleń, można zauważyć ze algorytm generyczny traci swoją skuteczność. Dzieje się tak aż do wartości 100%, lecz to właśnie 10% jest w tym przypadku granicą parametr</w:t>
+        <w:t xml:space="preserve">Mutacji może być za dużo. Przy prawdopodobieństwie mutacji większym niż 10%. Na wykresie wartości funkcji jakości na przestrzeni pokoleń, można zauważyć ze algorytm </w:t>
+      </w:r>
+      <w:r>
+        <w:rPr>
+          <w:rFonts w:cstheme="minorHAnsi"/>
+          <w:color w:val="00000A"/>
+          <w:sz w:val="24"/>
+          <w:szCs w:val="24"/>
+        </w:rPr>
+        <w:t>genetyczny</w:t>
+      </w:r>
+      <w:r>
+        <w:rPr>
+          <w:rFonts w:cstheme="minorHAnsi"/>
+          <w:color w:val="00000A"/>
+          <w:sz w:val="24"/>
+          <w:szCs w:val="24"/>
+        </w:rPr>
+        <w:t xml:space="preserve"> traci swoją skuteczność. Dzieje się tak aż do wartości 100%, lecz to właśnie 10% jest w tym przypadku granicą parametr</w:t>
       </w:r>
       <w:r>
         <w:rPr>
@@ -10939,7 +11069,27 @@
           <w:sz w:val="24"/>
           <w:szCs w:val="24"/>
         </w:rPr>
-        <w:t xml:space="preserve">Badanie wpływy parametrów POP_SIZE oraz GEN na działanie algorytmu generycznego przeprowadzano na pliku </w:t>
+        <w:t xml:space="preserve">Badanie wpływy parametrów POP_SIZE oraz GEN na działanie algorytmu </w:t>
+      </w:r>
+      <w:proofErr w:type="spellStart"/>
+      <w:r>
+        <w:rPr>
+          <w:rFonts w:cstheme="minorHAnsi"/>
+          <w:color w:val="00000A"/>
+          <w:sz w:val="24"/>
+          <w:szCs w:val="24"/>
+        </w:rPr>
+        <w:t>genetycznrgo</w:t>
+      </w:r>
+      <w:proofErr w:type="spellEnd"/>
+      <w:r>
+        <w:rPr>
+          <w:rFonts w:cstheme="minorHAnsi"/>
+          <w:color w:val="00000A"/>
+          <w:sz w:val="24"/>
+          <w:szCs w:val="24"/>
+        </w:rPr>
+        <w:t xml:space="preserve"> przeprowadzano na pliku </w:t>
       </w:r>
       <w:r>
         <w:rPr>
@@ -10989,7 +11139,25 @@
           <w:sz w:val="24"/>
           <w:szCs w:val="24"/>
         </w:rPr>
-        <w:t xml:space="preserve">Oczywistym jest, że dla parametrów wielkości 0, 1 algorytm generyczny nie </w:t>
+        <w:t xml:space="preserve">Oczywistym jest, że dla parametrów wielkości 0, 1 algorytm </w:t>
+      </w:r>
+      <w:r>
+        <w:rPr>
+          <w:rFonts w:cstheme="minorHAnsi"/>
+          <w:color w:val="00000A"/>
+          <w:sz w:val="24"/>
+          <w:szCs w:val="24"/>
+        </w:rPr>
+        <w:t>genetyczny</w:t>
+      </w:r>
+      <w:r>
+        <w:rPr>
+          <w:rFonts w:cstheme="minorHAnsi"/>
+          <w:color w:val="00000A"/>
+          <w:sz w:val="24"/>
+          <w:szCs w:val="24"/>
+        </w:rPr>
+        <w:t xml:space="preserve"> nie </w:t>
       </w:r>
       <w:r>
         <w:rPr>
@@ -13609,7 +13777,17 @@
           <w:color w:val="000000"/>
           <w:shd w:val="clear" w:color="auto" w:fill="FFFFFF"/>
         </w:rPr>
-        <w:t xml:space="preserve"> różnice (a także prawdopodobieństwo ich wyboru) były większe. Algorytm bez takiego przeskalowania nie jest skuteczny. Czas działania programu wspieranego selekcją za pomocą ruletki jest zbliżony do czasu działania selekcji turniejowej z parametrem T=100. Selekcja ruletki bez przeskalowania jest nieskuteczna oraz nieefektywna. </w:t>
+        <w:t xml:space="preserve"> różnice (a także prawdopodobieńst</w:t>
+      </w:r>
+      <w:bookmarkStart w:id="0" w:name="_GoBack"/>
+      <w:bookmarkEnd w:id="0"/>
+      <w:r>
+        <w:rPr>
+          <w:rFonts w:cstheme="minorHAnsi"/>
+          <w:color w:val="000000"/>
+          <w:shd w:val="clear" w:color="auto" w:fill="FFFFFF"/>
+        </w:rPr>
+        <w:t xml:space="preserve">wo ich wyboru) były większe. Algorytm bez takiego przeskalowania nie jest skuteczny. Czas działania programu wspieranego selekcją za pomocą ruletki jest zbliżony do czasu działania selekcji turniejowej z parametrem T=100. Selekcja ruletki bez przeskalowania jest nieskuteczna oraz nieefektywna. </w:t>
       </w:r>
     </w:p>
     <w:p>
@@ -15720,7 +15898,23 @@
           <w:color w:val="000000"/>
           <w:shd w:val="clear" w:color="auto" w:fill="FFFFFF"/>
         </w:rPr>
-        <w:t xml:space="preserve">W celu otrzymania jeszcze lepszych wyników należy użyć algorytmu generycznego, którego wyniki są najmniejsze, więc spełniają bardziej wymagające kryteria. </w:t>
+        <w:t xml:space="preserve">W celu otrzymania jeszcze lepszych wyników należy użyć algorytmu </w:t>
+      </w:r>
+      <w:r>
+        <w:rPr>
+          <w:rFonts w:cstheme="minorHAnsi"/>
+          <w:color w:val="000000"/>
+          <w:shd w:val="clear" w:color="auto" w:fill="FFFFFF"/>
+        </w:rPr>
+        <w:t>genetycznego</w:t>
+      </w:r>
+      <w:r>
+        <w:rPr>
+          <w:rFonts w:cstheme="minorHAnsi"/>
+          <w:color w:val="000000"/>
+          <w:shd w:val="clear" w:color="auto" w:fill="FFFFFF"/>
+        </w:rPr>
+        <w:t xml:space="preserve">, którego wyniki są najmniejsze, więc spełniają bardziej wymagające kryteria. </w:t>
       </w:r>
       <w:r>
         <w:rPr>
@@ -15746,7 +15940,23 @@
           <w:color w:val="000000"/>
           <w:shd w:val="clear" w:color="auto" w:fill="FFFFFF"/>
         </w:rPr>
-        <w:t>Zarówno algorytm zachłanny jak i algorytm generyczny są skutecznymi algorytmami przy tym zadaniu.</w:t>
+        <w:t xml:space="preserve">Zarówno algorytm zachłanny jak i algorytm </w:t>
+      </w:r>
+      <w:r>
+        <w:rPr>
+          <w:rFonts w:cstheme="minorHAnsi"/>
+          <w:color w:val="000000"/>
+          <w:shd w:val="clear" w:color="auto" w:fill="FFFFFF"/>
+        </w:rPr>
+        <w:t>genetyczny</w:t>
+      </w:r>
+      <w:r>
+        <w:rPr>
+          <w:rFonts w:cstheme="minorHAnsi"/>
+          <w:color w:val="000000"/>
+          <w:shd w:val="clear" w:color="auto" w:fill="FFFFFF"/>
+        </w:rPr>
+        <w:t xml:space="preserve"> są skutecznymi algorytmami przy tym zadaniu.</w:t>
       </w:r>
     </w:p>
     <w:p>
@@ -15857,7 +16067,23 @@
           <w:color w:val="000000"/>
           <w:shd w:val="clear" w:color="auto" w:fill="FFFFFF"/>
         </w:rPr>
-        <w:t xml:space="preserve">Algorytm generyczny jest bardzo ciekawym sposobem rozwiązania przedstawionego zadania. Jest to metoda bardzo skuteczna, lecz trzeba pamiętać że jest metaheurystyką, a jej rozwiązanie jest tylko przybliżeniem. Heurystyka może zwrócić rozwiązanie w postaci najlepszego wyniku, lecz nie mamy pewności, czy właśnie takie otrzymaliśmy. Jest to algorytm który można zastosować w przypadku, gdzie inne algorytmy wykazują zbyt dużą złożoność obliczeniową i nie ma możliwości otrzymania wyniku spełniającego oczekiwania użytkownika w odpowiednim czasie. </w:t>
+        <w:t xml:space="preserve">Algorytm </w:t>
+      </w:r>
+      <w:r>
+        <w:rPr>
+          <w:rFonts w:cstheme="minorHAnsi"/>
+          <w:color w:val="000000"/>
+          <w:shd w:val="clear" w:color="auto" w:fill="FFFFFF"/>
+        </w:rPr>
+        <w:t>genetyczny</w:t>
+      </w:r>
+      <w:r>
+        <w:rPr>
+          <w:rFonts w:cstheme="minorHAnsi"/>
+          <w:color w:val="000000"/>
+          <w:shd w:val="clear" w:color="auto" w:fill="FFFFFF"/>
+        </w:rPr>
+        <w:t xml:space="preserve"> jest bardzo ciekawym sposobem rozwiązania przedstawionego zadania. Jest to metoda bardzo skuteczna, lecz trzeba pamiętać że jest metaheurystyką, a jej rozwiązanie jest tylko przybliżeniem. Heurystyka może zwrócić rozwiązanie w postaci najlepszego wyniku, lecz nie mamy pewności, czy właśnie takie otrzymaliśmy. Jest to algorytm który można zastosować w przypadku, gdzie inne algorytmy wykazują zbyt dużą złożoność obliczeniową i nie ma możliwości otrzymania wyniku spełniającego oczekiwania użytkownika w odpowiednim czasie. </w:t>
       </w:r>
     </w:p>
     <w:p>
@@ -19663,7 +19889,7 @@
 </file>
 
 <file path=customXml/itemProps1.xml><?xml version="1.0" encoding="utf-8"?>
-<ds:datastoreItem xmlns:ds="http://schemas.openxmlformats.org/officeDocument/2006/customXml" ds:itemID="{65377E98-EAC9-4EF2-A38A-514A53E150D9}">
+<ds:datastoreItem xmlns:ds="http://schemas.openxmlformats.org/officeDocument/2006/customXml" ds:itemID="{E81B7136-E785-403C-B760-7FFB876AAE20}">
   <ds:schemaRefs>
     <ds:schemaRef ds:uri="http://schemas.openxmlformats.org/officeDocument/2006/bibliography"/>
   </ds:schemaRefs>

</xml_diff>